<commit_message>
Restructuration + header partout + nouveau css v1
</commit_message>
<xml_diff>
--- a/Documents/Doc-SAE3.docx
+++ b/Documents/Doc-SAE3.docx
@@ -19,183 +19,7 @@
         <mc:AlternateContent>
           <mc:Choice Requires="wps">
             <w:drawing>
-              <wp:anchor distT="0" distB="0" distL="114300" distR="114300" simplePos="0" relativeHeight="251667456" behindDoc="0" locked="0" layoutInCell="1" allowOverlap="1" wp14:anchorId="06571337" wp14:editId="5588D65B">
-                <wp:simplePos x="0" y="0"/>
-                <wp:positionH relativeFrom="column">
-                  <wp:posOffset>1343660</wp:posOffset>
-                </wp:positionH>
-                <wp:positionV relativeFrom="paragraph">
-                  <wp:posOffset>7753350</wp:posOffset>
-                </wp:positionV>
-                <wp:extent cx="3070225" cy="635"/>
-                <wp:effectExtent l="0" t="0" r="0" b="0"/>
-                <wp:wrapTopAndBottom/>
-                <wp:docPr id="2" name="Zone de texte 2"/>
-                <wp:cNvGraphicFramePr/>
-                <a:graphic xmlns:a="http://schemas.openxmlformats.org/drawingml/2006/main">
-                  <a:graphicData uri="http://schemas.microsoft.com/office/word/2010/wordprocessingShape">
-                    <wps:wsp>
-                      <wps:cNvSpPr txBox="1"/>
-                      <wps:spPr>
-                        <a:xfrm>
-                          <a:off x="0" y="0"/>
-                          <a:ext cx="3070225" cy="635"/>
-                        </a:xfrm>
-                        <a:prstGeom prst="rect">
-                          <a:avLst/>
-                        </a:prstGeom>
-                        <a:solidFill>
-                          <a:prstClr val="white"/>
-                        </a:solidFill>
-                        <a:ln>
-                          <a:noFill/>
-                        </a:ln>
-                      </wps:spPr>
-                      <wps:txbx>
-                        <w:txbxContent>
-                          <w:p>
-                            <w:pPr>
-                              <w:pStyle w:val="Lgende"/>
-                              <w:rPr>
-                                <w:noProof/>
-                              </w:rPr>
-                            </w:pPr>
-                            <w:r>
-                              <w:t xml:space="preserve">Figure </w:t>
-                            </w:r>
-                            <w:fldSimple w:instr=" SEQ Figure \* ARABIC ">
-                              <w:r>
-                                <w:rPr>
-                                  <w:noProof/>
-                                </w:rPr>
-                                <w:t>1</w:t>
-                              </w:r>
-                            </w:fldSimple>
-                            <w:r>
-                              <w:t>Votre logo</w:t>
-                            </w:r>
-                          </w:p>
-                        </w:txbxContent>
-                      </wps:txbx>
-                      <wps:bodyPr rot="0" spcFirstLastPara="0" vertOverflow="overflow" horzOverflow="overflow" vert="horz" wrap="square" lIns="0" tIns="0" rIns="0" bIns="0" numCol="1" spcCol="0" rtlCol="0" fromWordArt="0" anchor="t" anchorCtr="0" forceAA="0" compatLnSpc="1">
-                        <a:prstTxWarp prst="textNoShape">
-                          <a:avLst/>
-                        </a:prstTxWarp>
-                        <a:spAutoFit/>
-                      </wps:bodyPr>
-                    </wps:wsp>
-                  </a:graphicData>
-                </a:graphic>
-              </wp:anchor>
-            </w:drawing>
-          </mc:Choice>
-          <mc:Fallback>
-            <w:pict>
-              <v:shapetype w14:anchorId="06571337" id="_x0000_t202" coordsize="21600,21600" o:spt="202" path="m,l,21600r21600,l21600,xe">
-                <v:stroke joinstyle="miter"/>
-                <v:path gradientshapeok="t" o:connecttype="rect"/>
-              </v:shapetype>
-              <v:shape id="Zone de texte 2" o:spid="_x0000_s1026" type="#_x0000_t202" style="position:absolute;margin-left:105.8pt;margin-top:610.5pt;width:241.75pt;height:.05pt;z-index:251667456;visibility:visible;mso-wrap-style:square;mso-wrap-distance-left:9pt;mso-wrap-distance-top:0;mso-wrap-distance-right:9pt;mso-wrap-distance-bottom:0;mso-position-horizontal:absolute;mso-position-horizontal-relative:text;mso-position-vertical:absolute;mso-position-vertical-relative:text;v-text-anchor:top" o:gfxdata="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" stroked="f">
-                <v:textbox style="mso-fit-shape-to-text:t" inset="0,0,0,0">
-                  <w:txbxContent>
-                    <w:p>
-                      <w:pPr>
-                        <w:pStyle w:val="Lgende"/>
-                        <w:rPr>
-                          <w:noProof/>
-                        </w:rPr>
-                      </w:pPr>
-                      <w:r>
-                        <w:t xml:space="preserve">Figure </w:t>
-                      </w:r>
-                      <w:fldSimple w:instr=" SEQ Figure \* ARABIC ">
-                        <w:r>
-                          <w:rPr>
-                            <w:noProof/>
-                          </w:rPr>
-                          <w:t>1</w:t>
-                        </w:r>
-                      </w:fldSimple>
-                      <w:r>
-                        <w:t>Votre logo</w:t>
-                      </w:r>
-                    </w:p>
-                  </w:txbxContent>
-                </v:textbox>
-                <w10:wrap type="topAndBottom"/>
-              </v:shape>
-            </w:pict>
-          </mc:Fallback>
-        </mc:AlternateContent>
-      </w:r>
-      <w:r>
-        <w:rPr>
-          <w:noProof/>
-        </w:rPr>
-        <w:drawing>
-          <wp:anchor distT="0" distB="0" distL="114300" distR="114300" simplePos="0" relativeHeight="251665408" behindDoc="0" locked="0" layoutInCell="1" allowOverlap="1" wp14:anchorId="7D9455CB" wp14:editId="3EAC4CCD">
-            <wp:simplePos x="0" y="0"/>
-            <wp:positionH relativeFrom="page">
-              <wp:align>center</wp:align>
-            </wp:positionH>
-            <wp:positionV relativeFrom="page">
-              <wp:posOffset>6595572</wp:posOffset>
-            </wp:positionV>
-            <wp:extent cx="3070800" cy="1533600"/>
-            <wp:effectExtent l="0" t="0" r="0" b="0"/>
-            <wp:wrapTopAndBottom/>
-            <wp:docPr id="1" name="Image 1"/>
-            <wp:cNvGraphicFramePr>
-              <a:graphicFrameLocks xmlns:a="http://schemas.openxmlformats.org/drawingml/2006/main" noChangeAspect="1"/>
-            </wp:cNvGraphicFramePr>
-            <a:graphic xmlns:a="http://schemas.openxmlformats.org/drawingml/2006/main">
-              <a:graphicData uri="http://schemas.openxmlformats.org/drawingml/2006/picture">
-                <pic:pic xmlns:pic="http://schemas.openxmlformats.org/drawingml/2006/picture">
-                  <pic:nvPicPr>
-                    <pic:cNvPr id="1" name="Gestion-de-projet-1280x640.png"/>
-                    <pic:cNvPicPr/>
-                  </pic:nvPicPr>
-                  <pic:blipFill>
-                    <a:blip r:embed="rId9" cstate="print">
-                      <a:extLst>
-                        <a:ext uri="{28A0092B-C50C-407E-A947-70E740481C1C}">
-                          <a14:useLocalDpi xmlns:a14="http://schemas.microsoft.com/office/drawing/2010/main" val="0"/>
-                        </a:ext>
-                      </a:extLst>
-                    </a:blip>
-                    <a:stretch>
-                      <a:fillRect/>
-                    </a:stretch>
-                  </pic:blipFill>
-                  <pic:spPr>
-                    <a:xfrm>
-                      <a:off x="0" y="0"/>
-                      <a:ext cx="3070800" cy="1533600"/>
-                    </a:xfrm>
-                    <a:prstGeom prst="rect">
-                      <a:avLst/>
-                    </a:prstGeom>
-                  </pic:spPr>
-                </pic:pic>
-              </a:graphicData>
-            </a:graphic>
-            <wp14:sizeRelH relativeFrom="margin">
-              <wp14:pctWidth>0</wp14:pctWidth>
-            </wp14:sizeRelH>
-            <wp14:sizeRelV relativeFrom="margin">
-              <wp14:pctHeight>0</wp14:pctHeight>
-            </wp14:sizeRelV>
-          </wp:anchor>
-        </w:drawing>
-      </w:r>
-      <w:r>
-        <w:rPr>
-          <w:noProof/>
-        </w:rPr>
-        <mc:AlternateContent>
-          <mc:Choice Requires="wps">
-            <w:drawing>
-              <wp:anchor distT="45720" distB="45720" distL="114300" distR="114300" simplePos="0" relativeHeight="251664384" behindDoc="0" locked="0" layoutInCell="1" allowOverlap="1" wp14:anchorId="730B1848" wp14:editId="0BAF6AC2">
+              <wp:anchor distT="45720" distB="45720" distL="114300" distR="114300" simplePos="0" relativeHeight="251664384" behindDoc="0" locked="0" layoutInCell="1" allowOverlap="1" wp14:anchorId="730B1848" wp14:editId="10F11C9B">
                 <wp:simplePos x="0" y="0"/>
                 <wp:positionH relativeFrom="column">
                   <wp:posOffset>-252095</wp:posOffset>
@@ -275,7 +99,11 @@
           </mc:Choice>
           <mc:Fallback>
             <w:pict>
-              <v:shape w14:anchorId="730B1848" id="_x0000_s1027" type="#_x0000_t202" style="position:absolute;margin-left:-19.85pt;margin-top:710.1pt;width:490.5pt;height:110.6pt;z-index:251664384;visibility:visible;mso-wrap-style:square;mso-width-percent:0;mso-height-percent:200;mso-wrap-distance-left:9pt;mso-wrap-distance-top:3.6pt;mso-wrap-distance-right:9pt;mso-wrap-distance-bottom:3.6pt;mso-position-horizontal:absolute;mso-position-horizontal-relative:text;mso-position-vertical:absolute;mso-position-vertical-relative:text;mso-width-percent:0;mso-height-percent:200;mso-width-relative:margin;mso-height-relative:margin;v-text-anchor:top" o:gfxdata="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" fillcolor="#8a950e" stroked="f">
+              <v:shapetype w14:anchorId="730B1848" id="_x0000_t202" coordsize="21600,21600" o:spt="202" path="m,l,21600r21600,l21600,xe">
+                <v:stroke joinstyle="miter"/>
+                <v:path gradientshapeok="t" o:connecttype="rect"/>
+              </v:shapetype>
+              <v:shape id="Zone de texte 2" o:spid="_x0000_s1026" type="#_x0000_t202" style="position:absolute;margin-left:-19.85pt;margin-top:710.1pt;width:490.5pt;height:110.6pt;z-index:251664384;visibility:visible;mso-wrap-style:square;mso-width-percent:0;mso-height-percent:200;mso-wrap-distance-left:9pt;mso-wrap-distance-top:3.6pt;mso-wrap-distance-right:9pt;mso-wrap-distance-bottom:3.6pt;mso-position-horizontal:absolute;mso-position-horizontal-relative:text;mso-position-vertical:absolute;mso-position-vertical-relative:text;mso-width-percent:0;mso-height-percent:200;mso-width-relative:margin;mso-height-relative:margin;v-text-anchor:top" o:gfxdata="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" fillcolor="#8a950e" stroked="f">
                 <v:fill opacity="32896f"/>
                 <v:textbox style="mso-fit-shape-to-text:t">
                   <w:txbxContent>
@@ -414,7 +242,7 @@
           </mc:Choice>
           <mc:Fallback>
             <w:pict>
-              <v:shape w14:anchorId="639F5DD4" id="_x0000_s1028" type="#_x0000_t202" style="position:absolute;margin-left:-19.85pt;margin-top:662.7pt;width:490.5pt;height:110.6pt;z-index:251662336;visibility:visible;mso-wrap-style:square;mso-width-percent:0;mso-height-percent:200;mso-wrap-distance-left:9pt;mso-wrap-distance-top:3.6pt;mso-wrap-distance-right:9pt;mso-wrap-distance-bottom:3.6pt;mso-position-horizontal:absolute;mso-position-horizontal-relative:text;mso-position-vertical:absolute;mso-position-vertical-relative:text;mso-width-percent:0;mso-height-percent:200;mso-width-relative:margin;mso-height-relative:margin;v-text-anchor:top" o:gfxdata="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" fillcolor="#8a950e" stroked="f">
+              <v:shape w14:anchorId="639F5DD4" id="_x0000_s1027" type="#_x0000_t202" style="position:absolute;margin-left:-19.85pt;margin-top:662.7pt;width:490.5pt;height:110.6pt;z-index:251662336;visibility:visible;mso-wrap-style:square;mso-width-percent:0;mso-height-percent:200;mso-wrap-distance-left:9pt;mso-wrap-distance-top:3.6pt;mso-wrap-distance-right:9pt;mso-wrap-distance-bottom:3.6pt;mso-position-horizontal:absolute;mso-position-horizontal-relative:text;mso-position-vertical:absolute;mso-position-vertical-relative:text;mso-width-percent:0;mso-height-percent:200;mso-width-relative:margin;mso-height-relative:margin;v-text-anchor:top" o:gfxdata="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" fillcolor="#8a950e" stroked="f">
                 <v:textbox style="mso-fit-shape-to-text:t">
                   <w:txbxContent>
                     <w:p>
@@ -654,7 +482,7 @@
           </mc:Choice>
           <mc:Fallback>
             <w:pict>
-              <v:shape w14:anchorId="7349C084" id="_x0000_s1029" type="#_x0000_t202" style="position:absolute;margin-left:-14.6pt;margin-top:136.95pt;width:413.25pt;height:110.6pt;z-index:251659264;visibility:visible;mso-wrap-style:square;mso-width-percent:0;mso-height-percent:200;mso-wrap-distance-left:9pt;mso-wrap-distance-top:3.6pt;mso-wrap-distance-right:9pt;mso-wrap-distance-bottom:3.6pt;mso-position-horizontal:absolute;mso-position-horizontal-relative:margin;mso-position-vertical:absolute;mso-position-vertical-relative:text;mso-width-percent:0;mso-height-percent:200;mso-width-relative:margin;mso-height-relative:margin;v-text-anchor:top" o:gfxdata="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" stroked="f">
+              <v:shape w14:anchorId="7349C084" id="_x0000_s1028" type="#_x0000_t202" style="position:absolute;margin-left:-14.6pt;margin-top:136.95pt;width:413.25pt;height:110.6pt;z-index:251659264;visibility:visible;mso-wrap-style:square;mso-width-percent:0;mso-height-percent:200;mso-wrap-distance-left:9pt;mso-wrap-distance-top:3.6pt;mso-wrap-distance-right:9pt;mso-wrap-distance-bottom:3.6pt;mso-position-horizontal:absolute;mso-position-horizontal-relative:margin;mso-position-vertical:absolute;mso-position-vertical-relative:text;mso-width-percent:0;mso-height-percent:200;mso-width-relative:margin;mso-height-relative:margin;v-text-anchor:top" o:gfxdata="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" stroked="f">
                 <v:textbox style="mso-fit-shape-to-text:t">
                   <w:txbxContent>
                     <w:p>
@@ -983,17 +811,18 @@
           </w:tcPr>
           <w:p>
             <w:pPr>
+              <w:jc w:val="center"/>
               <w:rPr>
                 <w:rFonts w:asciiTheme="majorHAnsi" w:hAnsiTheme="majorHAnsi"/>
-                <w:sz w:val="20"/>
-                <w:szCs w:val="20"/>
+                <w:sz w:val="48"/>
+                <w:szCs w:val="48"/>
               </w:rPr>
             </w:pPr>
             <w:r>
               <w:rPr>
                 <w:rFonts w:asciiTheme="majorHAnsi" w:hAnsiTheme="majorHAnsi"/>
-                <w:sz w:val="20"/>
-                <w:szCs w:val="20"/>
+                <w:sz w:val="48"/>
+                <w:szCs w:val="48"/>
               </w:rPr>
               <w:t>X</w:t>
             </w:r>
@@ -1005,17 +834,18 @@
           </w:tcPr>
           <w:p>
             <w:pPr>
+              <w:jc w:val="center"/>
               <w:rPr>
                 <w:rFonts w:asciiTheme="majorHAnsi" w:hAnsiTheme="majorHAnsi"/>
-                <w:sz w:val="20"/>
-                <w:szCs w:val="20"/>
+                <w:sz w:val="48"/>
+                <w:szCs w:val="48"/>
               </w:rPr>
             </w:pPr>
             <w:r>
               <w:rPr>
                 <w:rFonts w:asciiTheme="majorHAnsi" w:hAnsiTheme="majorHAnsi"/>
-                <w:sz w:val="20"/>
-                <w:szCs w:val="20"/>
+                <w:sz w:val="48"/>
+                <w:szCs w:val="48"/>
               </w:rPr>
               <w:t>X</w:t>
             </w:r>
@@ -1055,17 +885,18 @@
           </w:tcPr>
           <w:p>
             <w:pPr>
+              <w:jc w:val="center"/>
               <w:rPr>
                 <w:rFonts w:asciiTheme="majorHAnsi" w:hAnsiTheme="majorHAnsi"/>
-                <w:sz w:val="20"/>
-                <w:szCs w:val="20"/>
+                <w:sz w:val="48"/>
+                <w:szCs w:val="48"/>
               </w:rPr>
             </w:pPr>
             <w:r>
               <w:rPr>
                 <w:rFonts w:asciiTheme="majorHAnsi" w:hAnsiTheme="majorHAnsi"/>
-                <w:sz w:val="20"/>
-                <w:szCs w:val="20"/>
+                <w:sz w:val="48"/>
+                <w:szCs w:val="48"/>
               </w:rPr>
               <w:t>X</w:t>
             </w:r>
@@ -1077,17 +908,18 @@
           </w:tcPr>
           <w:p>
             <w:pPr>
+              <w:jc w:val="center"/>
               <w:rPr>
                 <w:rFonts w:asciiTheme="majorHAnsi" w:hAnsiTheme="majorHAnsi"/>
-                <w:sz w:val="20"/>
-                <w:szCs w:val="20"/>
+                <w:sz w:val="48"/>
+                <w:szCs w:val="48"/>
               </w:rPr>
             </w:pPr>
             <w:r>
               <w:rPr>
                 <w:rFonts w:asciiTheme="majorHAnsi" w:hAnsiTheme="majorHAnsi"/>
-                <w:sz w:val="20"/>
-                <w:szCs w:val="20"/>
+                <w:sz w:val="48"/>
+                <w:szCs w:val="48"/>
               </w:rPr>
               <w:t>X</w:t>
             </w:r>
@@ -1141,17 +973,18 @@
           </w:tcPr>
           <w:p>
             <w:pPr>
+              <w:jc w:val="center"/>
               <w:rPr>
                 <w:rFonts w:asciiTheme="majorHAnsi" w:hAnsiTheme="majorHAnsi"/>
-                <w:sz w:val="20"/>
-                <w:szCs w:val="20"/>
+                <w:sz w:val="48"/>
+                <w:szCs w:val="48"/>
               </w:rPr>
             </w:pPr>
             <w:r>
               <w:rPr>
                 <w:rFonts w:asciiTheme="majorHAnsi" w:hAnsiTheme="majorHAnsi"/>
-                <w:sz w:val="20"/>
-                <w:szCs w:val="20"/>
+                <w:sz w:val="48"/>
+                <w:szCs w:val="48"/>
               </w:rPr>
               <w:t>X</w:t>
             </w:r>
@@ -1205,17 +1038,18 @@
           </w:tcPr>
           <w:p>
             <w:pPr>
+              <w:jc w:val="center"/>
               <w:rPr>
                 <w:rFonts w:asciiTheme="majorHAnsi" w:hAnsiTheme="majorHAnsi"/>
-                <w:sz w:val="20"/>
-                <w:szCs w:val="20"/>
+                <w:sz w:val="48"/>
+                <w:szCs w:val="48"/>
               </w:rPr>
             </w:pPr>
             <w:r>
               <w:rPr>
                 <w:rFonts w:asciiTheme="majorHAnsi" w:hAnsiTheme="majorHAnsi"/>
-                <w:sz w:val="20"/>
-                <w:szCs w:val="20"/>
+                <w:sz w:val="48"/>
+                <w:szCs w:val="48"/>
               </w:rPr>
               <w:t>X</w:t>
             </w:r>
@@ -1342,6 +1176,8 @@
       <w:r>
         <w:rPr>
           <w:rFonts w:asciiTheme="majorHAnsi" w:hAnsiTheme="majorHAnsi" w:cstheme="majorHAnsi"/>
+          <w:b/>
+          <w:bCs/>
         </w:rPr>
         <w:t>FireBase</w:t>
       </w:r>
@@ -1361,6 +1197,8 @@
       <w:r>
         <w:rPr>
           <w:rFonts w:asciiTheme="majorHAnsi" w:hAnsiTheme="majorHAnsi" w:cstheme="majorHAnsi"/>
+          <w:b/>
+          <w:bCs/>
         </w:rPr>
         <w:t>PHP</w:t>
       </w:r>
@@ -1389,33 +1227,19 @@
           <w:rFonts w:asciiTheme="majorHAnsi" w:hAnsiTheme="majorHAnsi" w:cstheme="majorHAnsi"/>
         </w:rPr>
       </w:pPr>
-      <w:proofErr w:type="spellStart"/>
-      <w:r>
-        <w:rPr>
-          <w:rFonts w:asciiTheme="majorHAnsi" w:hAnsiTheme="majorHAnsi" w:cstheme="majorHAnsi"/>
+      <w:r>
+        <w:rPr>
+          <w:rFonts w:asciiTheme="majorHAnsi" w:hAnsiTheme="majorHAnsi" w:cstheme="majorHAnsi"/>
+          <w:b/>
+          <w:bCs/>
         </w:rPr>
         <w:t>Curl</w:t>
       </w:r>
-      <w:proofErr w:type="spellEnd"/>
-      <w:r>
-        <w:rPr>
-          <w:rFonts w:asciiTheme="majorHAnsi" w:hAnsiTheme="majorHAnsi" w:cstheme="majorHAnsi"/>
-        </w:rPr>
-        <w:t xml:space="preserve"> : installer la commande </w:t>
-      </w:r>
-      <w:proofErr w:type="spellStart"/>
-      <w:r>
-        <w:rPr>
-          <w:rFonts w:asciiTheme="majorHAnsi" w:hAnsiTheme="majorHAnsi" w:cstheme="majorHAnsi"/>
-        </w:rPr>
-        <w:t>curl</w:t>
-      </w:r>
-      <w:proofErr w:type="spellEnd"/>
-      <w:r>
-        <w:rPr>
-          <w:rFonts w:asciiTheme="majorHAnsi" w:hAnsiTheme="majorHAnsi" w:cstheme="majorHAnsi"/>
-        </w:rPr>
-        <w:t xml:space="preserve"> sur le serveur</w:t>
+      <w:r>
+        <w:rPr>
+          <w:rFonts w:asciiTheme="majorHAnsi" w:hAnsiTheme="majorHAnsi" w:cstheme="majorHAnsi"/>
+        </w:rPr>
+        <w:t xml:space="preserve"> : installer la commande curl sur le serveur</w:t>
       </w:r>
     </w:p>
     <w:p/>
@@ -1438,9 +1262,9 @@
           <w:noProof/>
         </w:rPr>
         <w:drawing>
-          <wp:inline distT="0" distB="0" distL="0" distR="0" wp14:anchorId="4E93B85D" wp14:editId="230D37C6">
-            <wp:extent cx="4952536" cy="5625548"/>
-            <wp:effectExtent l="0" t="0" r="635" b="635"/>
+          <wp:inline distT="0" distB="0" distL="0" distR="0" wp14:anchorId="4E93B85D" wp14:editId="10021332">
+            <wp:extent cx="4452620" cy="4740282"/>
+            <wp:effectExtent l="0" t="0" r="5080" b="0"/>
             <wp:docPr id="910862787" name="Image 10"/>
             <wp:cNvGraphicFramePr>
               <a:graphicFrameLocks xmlns:a="http://schemas.openxmlformats.org/drawingml/2006/main" noChangeAspect="1"/>
@@ -1452,26 +1276,35 @@
                     <pic:cNvPr id="910862787" name="Image 910862787"/>
                     <pic:cNvPicPr/>
                   </pic:nvPicPr>
-                  <pic:blipFill>
-                    <a:blip r:embed="rId10" cstate="print">
+                  <pic:blipFill rotWithShape="1">
+                    <a:blip r:embed="rId9" cstate="print">
                       <a:extLst>
                         <a:ext uri="{28A0092B-C50C-407E-A947-70E740481C1C}">
                           <a14:useLocalDpi xmlns:a14="http://schemas.microsoft.com/office/drawing/2010/main" val="0"/>
                         </a:ext>
                       </a:extLst>
                     </a:blip>
+                    <a:srcRect t="2162" b="4114"/>
                     <a:stretch>
                       <a:fillRect/>
                     </a:stretch>
                   </pic:blipFill>
-                  <pic:spPr>
+                  <pic:spPr bwMode="auto">
                     <a:xfrm>
                       <a:off x="0" y="0"/>
-                      <a:ext cx="4971229" cy="5646781"/>
+                      <a:ext cx="4474942" cy="4764046"/>
                     </a:xfrm>
                     <a:prstGeom prst="rect">
                       <a:avLst/>
                     </a:prstGeom>
+                    <a:ln>
+                      <a:noFill/>
+                    </a:ln>
+                    <a:extLst>
+                      <a:ext uri="{53640926-AAD7-44D8-BBD7-CCE9431645EC}">
+                        <a14:shadowObscured xmlns:a14="http://schemas.microsoft.com/office/drawing/2010/main"/>
+                      </a:ext>
+                    </a:extLst>
                   </pic:spPr>
                 </pic:pic>
               </a:graphicData>
@@ -1504,7 +1337,7 @@
     <w:p>
       <w:pPr>
         <w:rPr>
-          <w:rFonts w:asciiTheme="majorHAnsi" w:hAnsiTheme="majorHAnsi" w:cstheme="majorHAnsi"/>
+          <w:noProof/>
         </w:rPr>
       </w:pPr>
       <w:r>
@@ -1513,20 +1346,27 @@
         </w:rPr>
         <w:t>La structure utilisée est :</w:t>
       </w:r>
-    </w:p>
-    <w:p>
-      <w:pPr>
-        <w:pStyle w:val="Titre2paragraphe"/>
-      </w:pPr>
       <w:r>
         <w:rPr>
           <w:noProof/>
         </w:rPr>
-        <w:lastRenderedPageBreak/>
+        <w:t xml:space="preserve"> </w:t>
+      </w:r>
+    </w:p>
+    <w:p>
+      <w:pPr>
+        <w:rPr>
+          <w:rFonts w:asciiTheme="majorHAnsi" w:hAnsiTheme="majorHAnsi" w:cstheme="majorHAnsi"/>
+        </w:rPr>
+      </w:pPr>
+      <w:r>
+        <w:rPr>
+          <w:noProof/>
+        </w:rPr>
         <w:drawing>
-          <wp:inline distT="0" distB="0" distL="0" distR="0" wp14:anchorId="588CB156" wp14:editId="5137B7CE">
-            <wp:extent cx="4214191" cy="4122578"/>
-            <wp:effectExtent l="0" t="0" r="2540" b="5080"/>
+          <wp:inline distT="0" distB="0" distL="0" distR="0" wp14:anchorId="6DA480C9" wp14:editId="04720BDF">
+            <wp:extent cx="3029927" cy="2732405"/>
+            <wp:effectExtent l="0" t="0" r="5715" b="0"/>
             <wp:docPr id="643346610" name="Image 8"/>
             <wp:cNvGraphicFramePr>
               <a:graphicFrameLocks xmlns:a="http://schemas.openxmlformats.org/drawingml/2006/main" noChangeAspect="1"/>
@@ -1538,26 +1378,35 @@
                     <pic:cNvPr id="643346610" name="Image 643346610"/>
                     <pic:cNvPicPr/>
                   </pic:nvPicPr>
-                  <pic:blipFill>
-                    <a:blip r:embed="rId11">
+                  <pic:blipFill rotWithShape="1">
+                    <a:blip r:embed="rId10" cstate="print">
                       <a:extLst>
                         <a:ext uri="{28A0092B-C50C-407E-A947-70E740481C1C}">
                           <a14:useLocalDpi xmlns:a14="http://schemas.microsoft.com/office/drawing/2010/main" val="0"/>
                         </a:ext>
                       </a:extLst>
                     </a:blip>
+                    <a:srcRect t="3353" b="4461"/>
                     <a:stretch>
                       <a:fillRect/>
                     </a:stretch>
                   </pic:blipFill>
-                  <pic:spPr>
+                  <pic:spPr bwMode="auto">
                     <a:xfrm>
                       <a:off x="0" y="0"/>
-                      <a:ext cx="4233667" cy="4141630"/>
+                      <a:ext cx="3130136" cy="2822774"/>
                     </a:xfrm>
                     <a:prstGeom prst="rect">
                       <a:avLst/>
                     </a:prstGeom>
+                    <a:ln>
+                      <a:noFill/>
+                    </a:ln>
+                    <a:extLst>
+                      <a:ext uri="{53640926-AAD7-44D8-BBD7-CCE9431645EC}">
+                        <a14:shadowObscured xmlns:a14="http://schemas.microsoft.com/office/drawing/2010/main"/>
+                      </a:ext>
+                    </a:extLst>
                   </pic:spPr>
                 </pic:pic>
               </a:graphicData>
@@ -1571,26 +1420,8 @@
         <w:pStyle w:val="Titre2paragraphe"/>
       </w:pPr>
       <w:r>
+        <w:lastRenderedPageBreak/>
         <w:t xml:space="preserve">Architecture de votre projet </w:t>
-      </w:r>
-    </w:p>
-    <w:p>
-      <w:pPr>
-        <w:rPr>
-          <w:color w:val="BFBFBF" w:themeColor="background1" w:themeShade="BF"/>
-        </w:rPr>
-      </w:pPr>
-      <w:r>
-        <w:rPr>
-          <w:color w:val="BFBFBF" w:themeColor="background1" w:themeShade="BF"/>
-        </w:rPr>
-        <w:t xml:space="preserve">Faite un schéma de l’architecture fonctionnel de votre projet avec le/les APIs externes que vous utilisez et les différentes services. </w:t>
-      </w:r>
-      <w:r>
-        <w:rPr>
-          <w:color w:val="BFBFBF" w:themeColor="background1" w:themeShade="BF"/>
-        </w:rPr>
-        <w:t xml:space="preserve"> </w:t>
       </w:r>
     </w:p>
     <w:p>
@@ -1604,19 +1435,175 @@
       <w:r>
         <w:rPr>
           <w:rFonts w:asciiTheme="majorHAnsi" w:hAnsiTheme="majorHAnsi"/>
+          <w:noProof/>
           <w:color w:val="EE0000"/>
           <w:sz w:val="20"/>
         </w:rPr>
-        <w:t xml:space="preserve">/!\ </w:t>
-      </w:r>
-      <w:r>
-        <w:rPr>
-          <w:rFonts w:asciiTheme="majorHAnsi" w:hAnsiTheme="majorHAnsi"/>
-          <w:color w:val="EE0000"/>
-          <w:sz w:val="20"/>
-        </w:rPr>
-        <w:t>TODO</w:t>
-      </w:r>
+        <w:drawing>
+          <wp:inline distT="0" distB="0" distL="0" distR="0" wp14:anchorId="649BF404" wp14:editId="3216DEF8">
+            <wp:extent cx="5834269" cy="8918366"/>
+            <wp:effectExtent l="0" t="0" r="0" b="0"/>
+            <wp:docPr id="1371821290" name="Image 13"/>
+            <wp:cNvGraphicFramePr>
+              <a:graphicFrameLocks xmlns:a="http://schemas.openxmlformats.org/drawingml/2006/main" noChangeAspect="1"/>
+            </wp:cNvGraphicFramePr>
+            <a:graphic xmlns:a="http://schemas.openxmlformats.org/drawingml/2006/main">
+              <a:graphicData uri="http://schemas.openxmlformats.org/drawingml/2006/picture">
+                <pic:pic xmlns:pic="http://schemas.openxmlformats.org/drawingml/2006/picture">
+                  <pic:nvPicPr>
+                    <pic:cNvPr id="1371821290" name="Image 1371821290"/>
+                    <pic:cNvPicPr/>
+                  </pic:nvPicPr>
+                  <pic:blipFill rotWithShape="1">
+                    <a:blip r:embed="rId11"/>
+                    <a:srcRect t="1685" b="1478"/>
+                    <a:stretch>
+                      <a:fillRect/>
+                    </a:stretch>
+                  </pic:blipFill>
+                  <pic:spPr bwMode="auto">
+                    <a:xfrm>
+                      <a:off x="0" y="0"/>
+                      <a:ext cx="5932348" cy="9068291"/>
+                    </a:xfrm>
+                    <a:prstGeom prst="rect">
+                      <a:avLst/>
+                    </a:prstGeom>
+                    <a:ln>
+                      <a:noFill/>
+                    </a:ln>
+                    <a:extLst>
+                      <a:ext uri="{53640926-AAD7-44D8-BBD7-CCE9431645EC}">
+                        <a14:shadowObscured xmlns:a14="http://schemas.microsoft.com/office/drawing/2010/main"/>
+                      </a:ext>
+                    </a:extLst>
+                  </pic:spPr>
+                </pic:pic>
+              </a:graphicData>
+            </a:graphic>
+          </wp:inline>
+        </w:drawing>
+      </w:r>
+    </w:p>
+    <w:p>
+      <w:pPr>
+        <w:pStyle w:val="Texte"/>
+      </w:pPr>
+    </w:p>
+    <w:p>
+      <w:pPr>
+        <w:pStyle w:val="Texte"/>
+      </w:pPr>
+    </w:p>
+    <w:p>
+      <w:pPr>
+        <w:pStyle w:val="Texte"/>
+      </w:pPr>
+    </w:p>
+    <w:p>
+      <w:pPr>
+        <w:pStyle w:val="Texte"/>
+      </w:pPr>
+    </w:p>
+    <w:p>
+      <w:pPr>
+        <w:pStyle w:val="Texte"/>
+      </w:pPr>
+    </w:p>
+    <w:p>
+      <w:pPr>
+        <w:pStyle w:val="Texte"/>
+      </w:pPr>
+    </w:p>
+    <w:p>
+      <w:pPr>
+        <w:pStyle w:val="Texte"/>
+      </w:pPr>
+    </w:p>
+    <w:p>
+      <w:pPr>
+        <w:pStyle w:val="Texte"/>
+      </w:pPr>
+    </w:p>
+    <w:p>
+      <w:pPr>
+        <w:pStyle w:val="Texte"/>
+      </w:pPr>
+    </w:p>
+    <w:p>
+      <w:pPr>
+        <w:pStyle w:val="Texte"/>
+      </w:pPr>
+    </w:p>
+    <w:p>
+      <w:pPr>
+        <w:pStyle w:val="Texte"/>
+      </w:pPr>
+    </w:p>
+    <w:p>
+      <w:pPr>
+        <w:pStyle w:val="Texte"/>
+      </w:pPr>
+    </w:p>
+    <w:p>
+      <w:pPr>
+        <w:pStyle w:val="Texte"/>
+      </w:pPr>
+    </w:p>
+    <w:p>
+      <w:pPr>
+        <w:pStyle w:val="Texte"/>
+      </w:pPr>
+    </w:p>
+    <w:p>
+      <w:pPr>
+        <w:pStyle w:val="Texte"/>
+      </w:pPr>
+    </w:p>
+    <w:p>
+      <w:pPr>
+        <w:pStyle w:val="Texte"/>
+      </w:pPr>
+    </w:p>
+    <w:p>
+      <w:pPr>
+        <w:pStyle w:val="Texte"/>
+      </w:pPr>
+    </w:p>
+    <w:p>
+      <w:pPr>
+        <w:pStyle w:val="Texte"/>
+      </w:pPr>
+    </w:p>
+    <w:p>
+      <w:pPr>
+        <w:pStyle w:val="Texte"/>
+      </w:pPr>
+    </w:p>
+    <w:p>
+      <w:pPr>
+        <w:pStyle w:val="Texte"/>
+      </w:pPr>
+    </w:p>
+    <w:p>
+      <w:pPr>
+        <w:pStyle w:val="Texte"/>
+      </w:pPr>
+    </w:p>
+    <w:p>
+      <w:pPr>
+        <w:pStyle w:val="Texte"/>
+      </w:pPr>
+    </w:p>
+    <w:p>
+      <w:pPr>
+        <w:pStyle w:val="Texte"/>
+      </w:pPr>
+    </w:p>
+    <w:p>
+      <w:pPr>
+        <w:pStyle w:val="Texte"/>
+      </w:pPr>
     </w:p>
     <w:p>
       <w:pPr>
@@ -1689,58 +1676,6 @@
     </w:p>
     <w:p>
       <w:pPr>
-        <w:pStyle w:val="Texte"/>
-        <w:rPr>
-          <w:color w:val="A6A6A6" w:themeColor="background1" w:themeShade="A6"/>
-        </w:rPr>
-      </w:pPr>
-      <w:r>
-        <w:rPr>
-          <w:color w:val="A6A6A6" w:themeColor="background1" w:themeShade="A6"/>
-        </w:rPr>
-        <w:t>Indiquer le pourcentage de complétude du projet par rapport aux objectifs prévus</w:t>
-      </w:r>
-      <w:r>
-        <w:rPr>
-          <w:color w:val="A6A6A6" w:themeColor="background1" w:themeShade="A6"/>
-        </w:rPr>
-        <w:t xml:space="preserve"> en illustrant avec un comparatif de votre diagramme de Gantt prévu et réalisé</w:t>
-      </w:r>
-      <w:r>
-        <w:rPr>
-          <w:color w:val="A6A6A6" w:themeColor="background1" w:themeShade="A6"/>
-        </w:rPr>
-        <w:t>.</w:t>
-      </w:r>
-    </w:p>
-    <w:p>
-      <w:pPr>
-        <w:pStyle w:val="Texte"/>
-        <w:rPr>
-          <w:color w:val="A6A6A6" w:themeColor="background1" w:themeShade="A6"/>
-        </w:rPr>
-      </w:pPr>
-      <w:r>
-        <w:rPr>
-          <w:color w:val="A6A6A6" w:themeColor="background1" w:themeShade="A6"/>
-        </w:rPr>
-        <w:t>Si vous avez dû changer d'objectifs en cours de route, indiquez le ici</w:t>
-      </w:r>
-      <w:r>
-        <w:rPr>
-          <w:color w:val="A6A6A6" w:themeColor="background1" w:themeShade="A6"/>
-        </w:rPr>
-        <w:t xml:space="preserve"> et donner la raison/justification</w:t>
-      </w:r>
-      <w:r>
-        <w:rPr>
-          <w:color w:val="A6A6A6" w:themeColor="background1" w:themeShade="A6"/>
-        </w:rPr>
-        <w:t>.</w:t>
-      </w:r>
-    </w:p>
-    <w:p>
-      <w:pPr>
         <w:rPr>
           <w:rFonts w:asciiTheme="majorHAnsi" w:hAnsiTheme="majorHAnsi" w:cstheme="majorHAnsi"/>
         </w:rPr>
@@ -1831,54 +1766,168 @@
       <w:pPr>
         <w:rPr>
           <w:rFonts w:asciiTheme="majorHAnsi" w:hAnsiTheme="majorHAnsi" w:cstheme="majorHAnsi"/>
-        </w:rPr>
-      </w:pPr>
-      <w:r>
-        <w:rPr>
-          <w:rFonts w:asciiTheme="majorHAnsi" w:hAnsiTheme="majorHAnsi" w:cstheme="majorHAnsi"/>
-        </w:rPr>
-        <w:t>L'organisation du temps et des taches n'a pas été autant suivie.</w:t>
-      </w:r>
-    </w:p>
-    <w:p>
-      <w:pPr>
-        <w:rPr>
-          <w:rFonts w:asciiTheme="majorHAnsi" w:hAnsiTheme="majorHAnsi" w:cstheme="majorHAnsi"/>
-          <w:color w:val="EE0000"/>
-        </w:rPr>
-      </w:pPr>
-      <w:r>
-        <w:rPr>
-          <w:rFonts w:asciiTheme="majorHAnsi" w:hAnsiTheme="majorHAnsi" w:cstheme="majorHAnsi"/>
-          <w:color w:val="EE0000"/>
-        </w:rPr>
-        <w:t xml:space="preserve">/!\ comparaison </w:t>
-      </w:r>
-      <w:r>
-        <w:rPr>
-          <w:rFonts w:asciiTheme="majorHAnsi" w:hAnsiTheme="majorHAnsi" w:cstheme="majorHAnsi"/>
-          <w:color w:val="EE0000"/>
-        </w:rPr>
-        <w:t xml:space="preserve">entre </w:t>
-      </w:r>
-      <w:r>
-        <w:rPr>
-          <w:rFonts w:asciiTheme="majorHAnsi" w:hAnsiTheme="majorHAnsi" w:cstheme="majorHAnsi"/>
-          <w:color w:val="EE0000"/>
-        </w:rPr>
-        <w:t>GANTT</w:t>
-      </w:r>
-      <w:r>
-        <w:rPr>
-          <w:rFonts w:asciiTheme="majorHAnsi" w:hAnsiTheme="majorHAnsi" w:cstheme="majorHAnsi"/>
-          <w:color w:val="EE0000"/>
-        </w:rPr>
-        <w:t xml:space="preserve"> prévu et GANTT réalisé</w:t>
+          <w:u w:val="single"/>
+        </w:rPr>
+      </w:pPr>
+      <w:r>
+        <w:rPr>
+          <w:rFonts w:asciiTheme="majorHAnsi" w:hAnsiTheme="majorHAnsi" w:cstheme="majorHAnsi"/>
+          <w:u w:val="single"/>
+        </w:rPr>
+        <w:t>GANTT planifié :</w:t>
+      </w:r>
+    </w:p>
+    <w:p>
+      <w:pPr>
+        <w:rPr>
+          <w:rFonts w:asciiTheme="majorHAnsi" w:hAnsiTheme="majorHAnsi" w:cstheme="majorHAnsi"/>
+        </w:rPr>
+      </w:pPr>
+      <w:r>
+        <w:rPr>
+          <w:noProof/>
+          <w:color w:val="000000"/>
+          <w:bdr w:val="none" w:sz="0" w:space="0" w:color="auto" w:frame="1"/>
+        </w:rPr>
+        <w:drawing>
+          <wp:inline distT="0" distB="0" distL="0" distR="0" wp14:anchorId="188B4D02" wp14:editId="12818826">
+            <wp:extent cx="5756910" cy="3227705"/>
+            <wp:effectExtent l="0" t="0" r="0" b="0"/>
+            <wp:docPr id="1764695703" name="Image 12"/>
+            <wp:cNvGraphicFramePr>
+              <a:graphicFrameLocks xmlns:a="http://schemas.openxmlformats.org/drawingml/2006/main" noChangeAspect="1"/>
+            </wp:cNvGraphicFramePr>
+            <a:graphic xmlns:a="http://schemas.openxmlformats.org/drawingml/2006/main">
+              <a:graphicData uri="http://schemas.openxmlformats.org/drawingml/2006/picture">
+                <pic:pic xmlns:pic="http://schemas.openxmlformats.org/drawingml/2006/picture">
+                  <pic:nvPicPr>
+                    <pic:cNvPr id="0" name="Picture 3"/>
+                    <pic:cNvPicPr>
+                      <a:picLocks noChangeAspect="1" noChangeArrowheads="1"/>
+                    </pic:cNvPicPr>
+                  </pic:nvPicPr>
+                  <pic:blipFill>
+                    <a:blip r:embed="rId13" cstate="print">
+                      <a:extLst>
+                        <a:ext uri="{28A0092B-C50C-407E-A947-70E740481C1C}">
+                          <a14:useLocalDpi xmlns:a14="http://schemas.microsoft.com/office/drawing/2010/main" val="0"/>
+                        </a:ext>
+                      </a:extLst>
+                    </a:blip>
+                    <a:srcRect/>
+                    <a:stretch>
+                      <a:fillRect/>
+                    </a:stretch>
+                  </pic:blipFill>
+                  <pic:spPr bwMode="auto">
+                    <a:xfrm>
+                      <a:off x="0" y="0"/>
+                      <a:ext cx="5756910" cy="3227705"/>
+                    </a:xfrm>
+                    <a:prstGeom prst="rect">
+                      <a:avLst/>
+                    </a:prstGeom>
+                    <a:noFill/>
+                    <a:ln>
+                      <a:noFill/>
+                    </a:ln>
+                  </pic:spPr>
+                </pic:pic>
+              </a:graphicData>
+            </a:graphic>
+          </wp:inline>
+        </w:drawing>
+      </w:r>
+    </w:p>
+    <w:p>
+      <w:pPr>
+        <w:rPr>
+          <w:rFonts w:asciiTheme="majorHAnsi" w:hAnsiTheme="majorHAnsi" w:cstheme="majorHAnsi"/>
+          <w:u w:val="single"/>
+        </w:rPr>
+      </w:pPr>
+    </w:p>
+    <w:p>
+      <w:pPr>
+        <w:rPr>
+          <w:rFonts w:asciiTheme="majorHAnsi" w:hAnsiTheme="majorHAnsi" w:cstheme="majorHAnsi"/>
+          <w:u w:val="single"/>
+        </w:rPr>
+      </w:pPr>
+      <w:r>
+        <w:rPr>
+          <w:rFonts w:asciiTheme="majorHAnsi" w:hAnsiTheme="majorHAnsi" w:cstheme="majorHAnsi"/>
+          <w:u w:val="single"/>
+        </w:rPr>
+        <w:t>GANTT réalisé :</w:t>
       </w:r>
     </w:p>
     <w:p>
       <w:pPr>
         <w:pStyle w:val="Texte"/>
+      </w:pPr>
+      <w:r>
+        <w:rPr>
+          <w:rFonts w:ascii="Arial" w:hAnsi="Arial" w:cs="Arial"/>
+          <w:noProof/>
+          <w:color w:val="000000"/>
+          <w:sz w:val="22"/>
+          <w:szCs w:val="22"/>
+          <w:bdr w:val="none" w:sz="0" w:space="0" w:color="auto" w:frame="1"/>
+        </w:rPr>
+        <w:drawing>
+          <wp:inline distT="0" distB="0" distL="0" distR="0" wp14:anchorId="0FB772CE" wp14:editId="1BF49EEC">
+            <wp:extent cx="5734685" cy="3210560"/>
+            <wp:effectExtent l="0" t="0" r="5715" b="2540"/>
+            <wp:docPr id="1539268412" name="Image 11"/>
+            <wp:cNvGraphicFramePr>
+              <a:graphicFrameLocks xmlns:a="http://schemas.openxmlformats.org/drawingml/2006/main" noChangeAspect="1"/>
+            </wp:cNvGraphicFramePr>
+            <a:graphic xmlns:a="http://schemas.openxmlformats.org/drawingml/2006/main">
+              <a:graphicData uri="http://schemas.openxmlformats.org/drawingml/2006/picture">
+                <pic:pic xmlns:pic="http://schemas.openxmlformats.org/drawingml/2006/picture">
+                  <pic:nvPicPr>
+                    <pic:cNvPr id="0" name="Picture 1"/>
+                    <pic:cNvPicPr>
+                      <a:picLocks noChangeAspect="1" noChangeArrowheads="1"/>
+                    </pic:cNvPicPr>
+                  </pic:nvPicPr>
+                  <pic:blipFill>
+                    <a:blip r:embed="rId14" cstate="print">
+                      <a:extLst>
+                        <a:ext uri="{28A0092B-C50C-407E-A947-70E740481C1C}">
+                          <a14:useLocalDpi xmlns:a14="http://schemas.microsoft.com/office/drawing/2010/main" val="0"/>
+                        </a:ext>
+                      </a:extLst>
+                    </a:blip>
+                    <a:srcRect/>
+                    <a:stretch>
+                      <a:fillRect/>
+                    </a:stretch>
+                  </pic:blipFill>
+                  <pic:spPr bwMode="auto">
+                    <a:xfrm>
+                      <a:off x="0" y="0"/>
+                      <a:ext cx="5734685" cy="3210560"/>
+                    </a:xfrm>
+                    <a:prstGeom prst="rect">
+                      <a:avLst/>
+                    </a:prstGeom>
+                    <a:noFill/>
+                    <a:ln>
+                      <a:noFill/>
+                    </a:ln>
+                  </pic:spPr>
+                </pic:pic>
+              </a:graphicData>
+            </a:graphic>
+          </wp:inline>
+        </w:drawing>
+      </w:r>
+    </w:p>
+    <w:p>
+      <w:pPr>
+        <w:pStyle w:val="Titre2paragraphe"/>
       </w:pPr>
     </w:p>
     <w:p>
@@ -2102,21 +2151,7 @@
         <w:rPr>
           <w:rFonts w:asciiTheme="majorHAnsi" w:hAnsiTheme="majorHAnsi" w:cstheme="majorHAnsi"/>
         </w:rPr>
-        <w:t xml:space="preserve">et de jeux </w:t>
-      </w:r>
-      <w:proofErr w:type="spellStart"/>
-      <w:r>
-        <w:rPr>
-          <w:rFonts w:asciiTheme="majorHAnsi" w:hAnsiTheme="majorHAnsi" w:cstheme="majorHAnsi"/>
-        </w:rPr>
-        <w:t>à</w:t>
-      </w:r>
-      <w:proofErr w:type="spellEnd"/>
-      <w:r>
-        <w:rPr>
-          <w:rFonts w:asciiTheme="majorHAnsi" w:hAnsiTheme="majorHAnsi" w:cstheme="majorHAnsi"/>
-        </w:rPr>
-        <w:t xml:space="preserve"> l'application.</w:t>
+        <w:t>et de jeux à l'application.</w:t>
       </w:r>
     </w:p>
     <w:p>
@@ -2712,7 +2747,6 @@
         <w:autoSpaceDE w:val="0"/>
         <w:autoSpaceDN w:val="0"/>
         <w:adjustRightInd w:val="0"/>
-        <w:jc w:val="center"/>
         <w:outlineLvl w:val="0"/>
         <w:rPr>
           <w:rFonts w:asciiTheme="majorHAnsi" w:hAnsiTheme="majorHAnsi"/>
@@ -2722,136 +2756,9 @@
         </w:rPr>
       </w:pPr>
     </w:p>
-    <w:p>
-      <w:pPr>
-        <w:widowControl w:val="0"/>
-        <w:autoSpaceDE w:val="0"/>
-        <w:autoSpaceDN w:val="0"/>
-        <w:adjustRightInd w:val="0"/>
-        <w:jc w:val="center"/>
-        <w:outlineLvl w:val="0"/>
-        <w:rPr>
-          <w:rFonts w:asciiTheme="majorHAnsi" w:hAnsiTheme="majorHAnsi"/>
-          <w:color w:val="FFFFFF" w:themeColor="background1"/>
-          <w:sz w:val="32"/>
-          <w:szCs w:val="32"/>
-        </w:rPr>
-      </w:pPr>
-    </w:p>
-    <w:p>
-      <w:pPr>
-        <w:widowControl w:val="0"/>
-        <w:autoSpaceDE w:val="0"/>
-        <w:autoSpaceDN w:val="0"/>
-        <w:adjustRightInd w:val="0"/>
-        <w:jc w:val="center"/>
-        <w:outlineLvl w:val="0"/>
-        <w:rPr>
-          <w:rFonts w:asciiTheme="majorHAnsi" w:hAnsiTheme="majorHAnsi"/>
-          <w:color w:val="FFFFFF" w:themeColor="background1"/>
-          <w:sz w:val="32"/>
-          <w:szCs w:val="32"/>
-        </w:rPr>
-      </w:pPr>
-    </w:p>
-    <w:p>
-      <w:pPr>
-        <w:widowControl w:val="0"/>
-        <w:autoSpaceDE w:val="0"/>
-        <w:autoSpaceDN w:val="0"/>
-        <w:adjustRightInd w:val="0"/>
-        <w:jc w:val="center"/>
-        <w:outlineLvl w:val="0"/>
-        <w:rPr>
-          <w:rFonts w:asciiTheme="majorHAnsi" w:hAnsiTheme="majorHAnsi"/>
-          <w:color w:val="FFFFFF" w:themeColor="background1"/>
-          <w:sz w:val="32"/>
-          <w:szCs w:val="32"/>
-        </w:rPr>
-      </w:pPr>
-    </w:p>
-    <w:p>
-      <w:pPr>
-        <w:widowControl w:val="0"/>
-        <w:autoSpaceDE w:val="0"/>
-        <w:autoSpaceDN w:val="0"/>
-        <w:adjustRightInd w:val="0"/>
-        <w:jc w:val="center"/>
-        <w:outlineLvl w:val="0"/>
-        <w:rPr>
-          <w:rFonts w:asciiTheme="majorHAnsi" w:hAnsiTheme="majorHAnsi"/>
-          <w:color w:val="FFFFFF" w:themeColor="background1"/>
-          <w:sz w:val="32"/>
-          <w:szCs w:val="32"/>
-        </w:rPr>
-      </w:pPr>
-    </w:p>
-    <w:p>
-      <w:pPr>
-        <w:widowControl w:val="0"/>
-        <w:autoSpaceDE w:val="0"/>
-        <w:autoSpaceDN w:val="0"/>
-        <w:adjustRightInd w:val="0"/>
-        <w:jc w:val="center"/>
-        <w:outlineLvl w:val="0"/>
-        <w:rPr>
-          <w:rFonts w:asciiTheme="majorHAnsi" w:hAnsiTheme="majorHAnsi"/>
-          <w:color w:val="FFFFFF" w:themeColor="background1"/>
-          <w:sz w:val="32"/>
-          <w:szCs w:val="32"/>
-        </w:rPr>
-      </w:pPr>
-    </w:p>
-    <w:p>
-      <w:pPr>
-        <w:widowControl w:val="0"/>
-        <w:autoSpaceDE w:val="0"/>
-        <w:autoSpaceDN w:val="0"/>
-        <w:adjustRightInd w:val="0"/>
-        <w:jc w:val="center"/>
-        <w:outlineLvl w:val="0"/>
-        <w:rPr>
-          <w:rFonts w:asciiTheme="majorHAnsi" w:hAnsiTheme="majorHAnsi"/>
-          <w:color w:val="FFFFFF" w:themeColor="background1"/>
-          <w:sz w:val="32"/>
-          <w:szCs w:val="32"/>
-        </w:rPr>
-      </w:pPr>
-    </w:p>
-    <w:p>
-      <w:pPr>
-        <w:widowControl w:val="0"/>
-        <w:autoSpaceDE w:val="0"/>
-        <w:autoSpaceDN w:val="0"/>
-        <w:adjustRightInd w:val="0"/>
-        <w:jc w:val="center"/>
-        <w:outlineLvl w:val="0"/>
-        <w:rPr>
-          <w:rFonts w:asciiTheme="majorHAnsi" w:hAnsiTheme="majorHAnsi"/>
-          <w:color w:val="FFFFFF" w:themeColor="background1"/>
-          <w:sz w:val="32"/>
-          <w:szCs w:val="32"/>
-        </w:rPr>
-      </w:pPr>
-    </w:p>
-    <w:p>
-      <w:pPr>
-        <w:widowControl w:val="0"/>
-        <w:autoSpaceDE w:val="0"/>
-        <w:autoSpaceDN w:val="0"/>
-        <w:adjustRightInd w:val="0"/>
-        <w:outlineLvl w:val="0"/>
-        <w:rPr>
-          <w:rFonts w:asciiTheme="majorHAnsi" w:hAnsiTheme="majorHAnsi"/>
-          <w:color w:val="FFFFFF" w:themeColor="background1"/>
-          <w:sz w:val="32"/>
-          <w:szCs w:val="32"/>
-        </w:rPr>
-      </w:pPr>
-    </w:p>
     <w:sectPr>
-      <w:headerReference w:type="default" r:id="rId13"/>
-      <w:footerReference w:type="default" r:id="rId14"/>
+      <w:headerReference w:type="default" r:id="rId15"/>
+      <w:footerReference w:type="default" r:id="rId16"/>
       <w:pgSz w:w="11900" w:h="16840"/>
       <w:pgMar w:top="993" w:right="1417" w:bottom="1417" w:left="1417" w:header="708" w:footer="689" w:gutter="0"/>
       <w:cols w:space="708"/>

</xml_diff>